<commit_message>
update package updating process/swiping union pay card document
1.add change description
</commit_message>
<xml_diff>
--- a/xml-UI/document/protocol_V1.0.docx
+++ b/xml-UI/document/protocol_V1.0.docx
@@ -3865,7 +3865,7 @@
     <w:p>
       <w:pPr>
         <w:rPr>
-          <w:rFonts w:ascii="Times New Roman" w:hAnsi="Times New Roman" w:cs="Times New Roman"/>
+          <w:rFonts w:ascii="Times New Roman" w:hAnsi="Times New Roman" w:cs="Times New Roman" w:hint="eastAsia"/>
           <w:b/>
         </w:rPr>
       </w:pPr>
@@ -3876,6 +3876,56 @@
         </w:rPr>
         <w:tab/>
         <w:t>"version": "2.1",</w:t>
+      </w:r>
+    </w:p>
+    <w:p>
+      <w:pPr>
+        <w:rPr>
+          <w:rFonts w:ascii="Times New Roman" w:hAnsi="Times New Roman" w:cs="Times New Roman"/>
+          <w:b/>
+        </w:rPr>
+      </w:pPr>
+      <w:r>
+        <w:rPr>
+          <w:rFonts w:ascii="Times New Roman" w:hAnsi="Times New Roman" w:cs="Times New Roman" w:hint="eastAsia"/>
+          <w:b/>
+        </w:rPr>
+        <w:tab/>
+      </w:r>
+      <w:r>
+        <w:rPr>
+          <w:rFonts w:ascii="Times New Roman" w:hAnsi="Times New Roman" w:cs="Times New Roman"/>
+          <w:b/>
+        </w:rPr>
+        <w:t>"</w:t>
+      </w:r>
+      <w:r>
+        <w:rPr>
+          <w:rFonts w:ascii="Times New Roman" w:hAnsi="Times New Roman" w:cs="Times New Roman"/>
+          <w:b/>
+        </w:rPr>
+        <w:t>startup</w:t>
+      </w:r>
+      <w:r>
+        <w:rPr>
+          <w:rFonts w:ascii="Times New Roman" w:hAnsi="Times New Roman" w:cs="Times New Roman"/>
+          <w:b/>
+        </w:rPr>
+        <w:t>": "</w:t>
+      </w:r>
+      <w:r>
+        <w:rPr>
+          <w:rFonts w:ascii="Times New Roman" w:hAnsi="Times New Roman" w:cs="Times New Roman" w:hint="eastAsia"/>
+          <w:b/>
+        </w:rPr>
+        <w:t>bank.exe</w:t>
+      </w:r>
+      <w:r>
+        <w:rPr>
+          <w:rFonts w:ascii="Times New Roman" w:hAnsi="Times New Roman" w:cs="Times New Roman"/>
+          <w:b/>
+        </w:rPr>
+        <w:t>",</w:t>
       </w:r>
     </w:p>
     <w:p>
@@ -4185,6 +4235,7 @@
           <w:rFonts w:ascii="Times New Roman" w:hAnsi="Times New Roman" w:cs="Times New Roman"/>
           <w:b/>
         </w:rPr>
+        <w:lastRenderedPageBreak/>
         <w:t xml:space="preserve">    &lt;</w:t>
       </w:r>
       <w:proofErr w:type="spellStart"/>
@@ -4240,7 +4291,6 @@
           <w:rFonts w:ascii="Times New Roman" w:hAnsi="Times New Roman" w:cs="Times New Roman"/>
           <w:b/>
         </w:rPr>
-        <w:lastRenderedPageBreak/>
         <w:t xml:space="preserve">    &lt;restart&gt;0&lt;/restart&gt;  </w:t>
       </w:r>
       <w:r>
@@ -5137,6 +5187,7 @@
           <w:rFonts w:ascii="Times New Roman" w:hAnsi="Times New Roman" w:cs="Times New Roman"/>
           <w:b/>
         </w:rPr>
+        <w:lastRenderedPageBreak/>
         <w:t>&lt;?xml version="1.0" encoding="UTF-8" standalone="yes"?&gt;</w:t>
       </w:r>
     </w:p>
@@ -5152,7 +5203,6 @@
           <w:rFonts w:ascii="Times New Roman" w:hAnsi="Times New Roman" w:cs="Times New Roman"/>
           <w:b/>
         </w:rPr>
-        <w:lastRenderedPageBreak/>
         <w:t>&lt;TLS&gt;</w:t>
       </w:r>
     </w:p>
@@ -6569,7 +6619,7 @@
 </file>
 
 <file path=customXml/itemProps1.xml><?xml version="1.0" encoding="utf-8"?>
-<ds:datastoreItem xmlns:ds="http://schemas.openxmlformats.org/officeDocument/2006/customXml" ds:itemID="{23CB1820-DD04-4C94-B420-E1B68C6BEAF1}">
+<ds:datastoreItem xmlns:ds="http://schemas.openxmlformats.org/officeDocument/2006/customXml" ds:itemID="{1417333E-9F59-4E65-8CBA-5B641BB1AC3B}">
   <ds:schemaRefs>
     <ds:schemaRef ds:uri="http://schemas.openxmlformats.org/officeDocument/2006/bibliography"/>
   </ds:schemaRefs>

</xml_diff>